<commit_message>
updates to documentation for bulk loads
</commit_message>
<xml_diff>
--- a/BulkLoading/ArchivedVersions/ArchivedDescriptions/BulkLoadPrepToolboxREADME.docx
+++ b/BulkLoading/ArchivedVersions/ArchivedDescriptions/BulkLoadPrepToolboxREADME.docx
@@ -6,6 +6,8 @@
       <w:pPr>
         <w:pStyle w:val="Heading1"/>
       </w:pPr>
+      <w:bookmarkStart w:id="0" w:name="_GoBack"/>
+      <w:bookmarkEnd w:id="0"/>
       <w:r>
         <w:t>Bulk Load Prep Toolbox</w:t>
       </w:r>
@@ -187,13 +189,15 @@
       <w:r>
         <w:t xml:space="preserve">Open a web browser and go to: </w:t>
       </w:r>
-      <w:r>
-        <w:rPr>
-          <w:sz w:val="24"/>
-          <w:szCs w:val="24"/>
-        </w:rPr>
-        <w:t>https://raw.githubusercontent.com/PNHP/DataManagement/master/BulkLoading/BulkLoadPreBulkLoad.pyt</w:t>
-      </w:r>
+      <w:hyperlink r:id="rId6" w:history="1">
+        <w:r>
+          <w:rPr>
+            <w:rStyle w:val="Hyperlink"/>
+            <w:rFonts w:ascii="Calibri" w:eastAsia="Times New Roman" w:hAnsi="Calibri" w:cs="Calibri"/>
+          </w:rPr>
+          <w:t>https://github.com/PNHP/DataManagement/blob/master/BulkLoading/BulkLoadPrepToolbox.pyt</w:t>
+        </w:r>
+      </w:hyperlink>
     </w:p>
     <w:p>
       <w:pPr>
@@ -943,12 +947,7 @@
         </w:numPr>
       </w:pPr>
       <w:r>
-        <w:t xml:space="preserve">Optional fields for if you are loading observations that have not yet been buffered by </w:t>
-      </w:r>
-      <w:bookmarkStart w:id="0" w:name="_GoBack"/>
-      <w:bookmarkEnd w:id="0"/>
-      <w:r>
-        <w:t>locational uncertainty:</w:t>
+        <w:t>Optional fields for if you are loading observations that have not yet been buffered by locational uncertainty:</w:t>
       </w:r>
     </w:p>
     <w:p>
@@ -1206,7 +1205,11 @@
         <w:ind w:left="1224"/>
       </w:pPr>
       <w:r>
-        <w:t xml:space="preserve">If a record falls within the separation distance of more than one existing SF or EO, multiple values, separated by commas, will be recorded in the SF_ID and/or EO_ID fields. The user must check records with more than one SF_ID or EO_ID values and decide which SF or EO the record should belong to and manually update the attribute table to include only one SF_ID or EO_ID. In some cases, the user may want to consider </w:t>
+        <w:t xml:space="preserve">If a record falls within the separation distance of more than one existing SF or EO, multiple values, separated by commas, will be recorded in the SF_ID and/or EO_ID fields. The user must check records with more than one SF_ID or EO_ID values and decide which SF or EO the record should belong to and manually </w:t>
+      </w:r>
+      <w:r>
+        <w:lastRenderedPageBreak/>
+        <w:t xml:space="preserve">update the attribute table to include only one SF_ID or EO_ID. In some cases, the user may want to consider </w:t>
       </w:r>
       <w:r>
         <w:t>combining the new record, along with the multiple SFs and/or EOs</w:t>
@@ -1265,7 +1268,6 @@
         </w:numPr>
       </w:pPr>
       <w:r>
-        <w:lastRenderedPageBreak/>
         <w:t>Null Values for SF and EO Groups after Running Aquatic Tool</w:t>
       </w:r>
     </w:p>
@@ -1297,6 +1299,7 @@
         <w:pStyle w:val="Heading1"/>
       </w:pPr>
       <w:r>
+        <w:lastRenderedPageBreak/>
         <w:t>Appendix 1.0 – Preparing Aquatic Network Analysis Data</w:t>
       </w:r>
     </w:p>
@@ -1335,7 +1338,7 @@
       <w:r>
         <w:t xml:space="preserve">from </w:t>
       </w:r>
-      <w:hyperlink r:id="rId6" w:history="1">
+      <w:hyperlink r:id="rId7" w:history="1">
         <w:r>
           <w:rPr>
             <w:rStyle w:val="Hyperlink"/>
@@ -4839,6 +4842,18 @@
       </w:tcPr>
     </w:tblStylePr>
   </w:style>
+  <w:style w:type="character" w:styleId="FollowedHyperlink">
+    <w:name w:val="FollowedHyperlink"/>
+    <w:basedOn w:val="DefaultParagraphFont"/>
+    <w:uiPriority w:val="99"/>
+    <w:semiHidden/>
+    <w:unhideWhenUsed/>
+    <w:rsid w:val="0099776A"/>
+    <w:rPr>
+      <w:color w:val="800080" w:themeColor="followedHyperlink"/>
+      <w:u w:val="single"/>
+    </w:rPr>
+  </w:style>
 </w:styles>
 </file>
 
@@ -5480,6 +5495,18 @@
       </w:tcPr>
     </w:tblStylePr>
   </w:style>
+  <w:style w:type="character" w:styleId="FollowedHyperlink">
+    <w:name w:val="FollowedHyperlink"/>
+    <w:basedOn w:val="DefaultParagraphFont"/>
+    <w:uiPriority w:val="99"/>
+    <w:semiHidden/>
+    <w:unhideWhenUsed/>
+    <w:rsid w:val="0099776A"/>
+    <w:rPr>
+      <w:color w:val="800080" w:themeColor="followedHyperlink"/>
+      <w:u w:val="single"/>
+    </w:rPr>
+  </w:style>
 </w:styles>
 </file>
 

</xml_diff>

<commit_message>
bulk load readme update
</commit_message>
<xml_diff>
--- a/BulkLoading/ArchivedVersions/ArchivedDescriptions/BulkLoadPrepToolboxREADME.docx
+++ b/BulkLoading/ArchivedVersions/ArchivedDescriptions/BulkLoadPrepToolboxREADME.docx
@@ -6,8 +6,6 @@
       <w:pPr>
         <w:pStyle w:val="Heading1"/>
       </w:pPr>
-      <w:bookmarkStart w:id="0" w:name="_GoBack"/>
-      <w:bookmarkEnd w:id="0"/>
       <w:r>
         <w:t>Bulk Load Prep Toolbox</w:t>
       </w:r>
@@ -264,7 +262,13 @@
         </w:numPr>
       </w:pPr>
       <w:r>
-        <w:t>Right-click on the newly created toolbox and click ‘Edit’.</w:t>
+        <w:t>Right-click on the newly created toolbox and click ‘Edit’</w:t>
+      </w:r>
+      <w:r>
+        <w:t xml:space="preserve"> to open notepad</w:t>
+      </w:r>
+      <w:r>
+        <w:t>.</w:t>
       </w:r>
     </w:p>
     <w:p>
@@ -276,7 +280,19 @@
         </w:numPr>
       </w:pPr>
       <w:r>
-        <w:t>Right-click on the text in the notepad and click ‘Select All’. Right-click again and select ‘Paste’.</w:t>
+        <w:t>Right-click on the</w:t>
+      </w:r>
+      <w:r>
+        <w:t xml:space="preserve"> default</w:t>
+      </w:r>
+      <w:r>
+        <w:t xml:space="preserve"> text in notepad and click ‘Select All’. Right-click again and select ‘Paste’</w:t>
+      </w:r>
+      <w:r>
+        <w:t xml:space="preserve"> to overwrite the default contents</w:t>
+      </w:r>
+      <w:r>
+        <w:t>.</w:t>
       </w:r>
     </w:p>
     <w:p>
@@ -946,6 +962,7 @@
           <w:numId w:val="3"/>
         </w:numPr>
       </w:pPr>
+      <w:bookmarkStart w:id="0" w:name="_GoBack"/>
       <w:r>
         <w:t>Optional fields for if you are loading observations that have not yet been buffered by locational uncertainty:</w:t>
       </w:r>
@@ -974,6 +991,7 @@
         <w:t>Locational uncertainty distance – a field that designates locational uncertainty distance. The observation will be buffered by this distance for the analysis if the locational uncertainty type is ‘Estimated’.</w:t>
       </w:r>
     </w:p>
+    <w:bookmarkEnd w:id="0"/>
     <w:p>
       <w:pPr>
         <w:pStyle w:val="NoSpacing"/>

</xml_diff>